<commit_message>
Requirement document merged with other team
</commit_message>
<xml_diff>
--- a/Requirement/Requirements_v0.0.4_team_of_3.docx
+++ b/Requirement/Requirements_v0.0.4_team_of_3.docx
@@ -98,32 +98,72 @@
           <w:szCs w:val="28"/>
         </w:rPr>
       </w:pPr>
+      <w:proofErr w:type="spellStart"/>
       <w:r>
         <w:rPr>
           <w:rFonts w:eastAsia="Arial"/>
           <w:sz w:val="28"/>
           <w:szCs w:val="28"/>
         </w:rPr>
-        <w:t>Jayanth Anantharaman</w:t>
-      </w:r>
-    </w:p>
-    <w:p>
-      <w:pPr>
-        <w:jc w:val="center"/>
+        <w:t>Jayanth</w:t>
+      </w:r>
+      <w:proofErr w:type="spellEnd"/>
+      <w:r>
         <w:rPr>
           <w:rFonts w:eastAsia="Arial"/>
           <w:sz w:val="28"/>
           <w:szCs w:val="28"/>
         </w:rPr>
-      </w:pPr>
+        <w:t xml:space="preserve"> </w:t>
+      </w:r>
+      <w:proofErr w:type="spellStart"/>
       <w:r>
         <w:rPr>
           <w:rFonts w:eastAsia="Arial"/>
           <w:sz w:val="28"/>
           <w:szCs w:val="28"/>
         </w:rPr>
-        <w:t>Apoorva Vinod Gorur</w:t>
-      </w:r>
+        <w:t>Anantharaman</w:t>
+      </w:r>
+      <w:proofErr w:type="spellEnd"/>
+    </w:p>
+    <w:p>
+      <w:pPr>
+        <w:jc w:val="center"/>
+        <w:rPr>
+          <w:rFonts w:eastAsia="Arial"/>
+          <w:sz w:val="28"/>
+          <w:szCs w:val="28"/>
+        </w:rPr>
+      </w:pPr>
+      <w:proofErr w:type="spellStart"/>
+      <w:r>
+        <w:rPr>
+          <w:rFonts w:eastAsia="Arial"/>
+          <w:sz w:val="28"/>
+          <w:szCs w:val="28"/>
+        </w:rPr>
+        <w:t>Apoorva</w:t>
+      </w:r>
+      <w:proofErr w:type="spellEnd"/>
+      <w:r>
+        <w:rPr>
+          <w:rFonts w:eastAsia="Arial"/>
+          <w:sz w:val="28"/>
+          <w:szCs w:val="28"/>
+        </w:rPr>
+        <w:t xml:space="preserve"> Vinod </w:t>
+      </w:r>
+      <w:proofErr w:type="spellStart"/>
+      <w:r>
+        <w:rPr>
+          <w:rFonts w:eastAsia="Arial"/>
+          <w:sz w:val="28"/>
+          <w:szCs w:val="28"/>
+        </w:rPr>
+        <w:t>Gorur</w:t>
+      </w:r>
+      <w:proofErr w:type="spellEnd"/>
     </w:p>
     <w:p>
       <w:pPr>
@@ -252,13 +292,27 @@
             <w:rPr>
               <w:rFonts w:eastAsia="Arial"/>
             </w:rPr>
-            <w:t>Purpose of This Document</w:t>
+            <w:t xml:space="preserve">Purpose </w:t>
           </w:r>
           <w:r>
             <w:rPr>
               <w:rFonts w:eastAsia="Arial"/>
             </w:rPr>
-            <w:t xml:space="preserve"> ………………………………………….</w:t>
+            <w:t>………………</w:t>
+          </w:r>
+          <w:proofErr w:type="gramStart"/>
+          <w:r>
+            <w:rPr>
+              <w:rFonts w:eastAsia="Arial"/>
+            </w:rPr>
+            <w:t>…..</w:t>
+          </w:r>
+          <w:proofErr w:type="gramEnd"/>
+          <w:r>
+            <w:rPr>
+              <w:rFonts w:eastAsia="Arial"/>
+            </w:rPr>
+            <w:t>………………………………………….</w:t>
           </w:r>
           <w:r>
             <w:rPr>
@@ -503,7 +557,20 @@
         <w:rPr>
           <w:rFonts w:eastAsia="Arial"/>
         </w:rPr>
-        <w:t xml:space="preserve">Test PDFs  </w:t>
+        <w:t>Appendix</w:t>
+      </w:r>
+      <w:r>
+        <w:rPr>
+          <w:rFonts w:eastAsia="Arial"/>
+        </w:rPr>
+        <w:t xml:space="preserve"> </w:t>
+      </w:r>
+      <w:proofErr w:type="gramStart"/>
+      <w:r>
+        <w:rPr>
+          <w:rFonts w:eastAsia="Arial"/>
+        </w:rPr>
+        <w:t xml:space="preserve"> </w:t>
       </w:r>
       <w:r>
         <w:rPr>
@@ -511,8 +578,13 @@
         </w:rPr>
         <w:t>.</w:t>
       </w:r>
-      <w:bookmarkStart w:id="0" w:name="_GoBack"/>
-      <w:bookmarkEnd w:id="0"/>
+      <w:r>
+        <w:rPr>
+          <w:rFonts w:eastAsia="Arial"/>
+        </w:rPr>
+        <w:t>.</w:t>
+      </w:r>
+      <w:proofErr w:type="gramEnd"/>
       <w:r>
         <w:rPr>
           <w:rFonts w:eastAsia="Arial"/>
@@ -529,20 +601,51 @@
         <w:rPr>
           <w:rFonts w:eastAsia="Arial"/>
         </w:rPr>
-        <w:t>.</w:t>
-      </w:r>
-      <w:r>
-        <w:rPr>
-          <w:rFonts w:eastAsia="Arial"/>
-        </w:rPr>
-        <w:t>………………………………………………………</w:t>
-      </w:r>
-      <w:r>
-        <w:rPr>
-          <w:rFonts w:eastAsia="Arial"/>
-        </w:rPr>
-        <w:t>………….21</w:t>
-      </w:r>
+        <w:t>.………………………………………………………………….20</w:t>
+      </w:r>
+    </w:p>
+    <w:p>
+      <w:pPr>
+        <w:pStyle w:val="ListParagraph"/>
+        <w:numPr>
+          <w:ilvl w:val="0"/>
+          <w:numId w:val="5"/>
+        </w:numPr>
+        <w:jc w:val="both"/>
+      </w:pPr>
+      <w:r>
+        <w:rPr>
+          <w:rFonts w:eastAsia="Arial"/>
+        </w:rPr>
+        <w:t xml:space="preserve">Test </w:t>
+      </w:r>
+      <w:proofErr w:type="gramStart"/>
+      <w:r>
+        <w:rPr>
+          <w:rFonts w:eastAsia="Arial"/>
+        </w:rPr>
+        <w:t>PDFs  .</w:t>
+      </w:r>
+      <w:proofErr w:type="gramEnd"/>
+      <w:r>
+        <w:rPr>
+          <w:rFonts w:eastAsia="Arial"/>
+        </w:rPr>
+        <w:t>…...</w:t>
+      </w:r>
+      <w:r>
+        <w:rPr>
+          <w:rFonts w:eastAsia="Arial"/>
+        </w:rPr>
+        <w:t>.………………………………………………………………….21</w:t>
+      </w:r>
+    </w:p>
+    <w:p>
+      <w:pPr>
+        <w:pStyle w:val="ListParagraph"/>
+        <w:ind w:left="360"/>
+        <w:jc w:val="both"/>
+      </w:pPr>
     </w:p>
     <w:p>
       <w:pPr>
@@ -686,14 +789,7 @@
           <w:rFonts w:eastAsia="Arial"/>
           <w:b/>
         </w:rPr>
-        <w:t>Purpose of t</w:t>
-      </w:r>
-      <w:r>
-        <w:rPr>
-          <w:rFonts w:eastAsia="Arial"/>
-          <w:b/>
-        </w:rPr>
-        <w:t>his Document</w:t>
+        <w:t>Purpose</w:t>
       </w:r>
     </w:p>
     <w:p>
@@ -719,19 +815,25 @@
         <w:rPr>
           <w:rFonts w:eastAsia="Arial"/>
         </w:rPr>
-        <w:t xml:space="preserve">This is intended to provide documentation of requirements </w:t>
-      </w:r>
-      <w:r>
-        <w:rPr>
-          <w:rFonts w:eastAsia="Arial"/>
-        </w:rPr>
-        <w:t>for</w:t>
-      </w:r>
-      <w:r>
-        <w:rPr>
-          <w:rFonts w:eastAsia="Arial"/>
-        </w:rPr>
-        <w:t xml:space="preserve"> Batch Rename PDF files system.</w:t>
+        <w:t xml:space="preserve">This </w:t>
+      </w:r>
+      <w:r>
+        <w:rPr>
+          <w:rFonts w:eastAsia="Arial"/>
+        </w:rPr>
+        <w:t xml:space="preserve">purpose of this document is to </w:t>
+      </w:r>
+      <w:r>
+        <w:rPr>
+          <w:rFonts w:eastAsia="Arial"/>
+        </w:rPr>
+        <w:t>provide documentation of requirements for Batch Rename PDF files system</w:t>
+      </w:r>
+      <w:r>
+        <w:rPr>
+          <w:rFonts w:eastAsia="Arial"/>
+        </w:rPr>
+        <w:t xml:space="preserve">. </w:t>
       </w:r>
     </w:p>
     <w:p>
@@ -790,13 +892,7 @@
         <w:rPr>
           <w:rFonts w:eastAsia="Arial"/>
         </w:rPr>
-        <w:t>The Scope of the product is to only rename the PDF files existing in a folder by parsing the PDF document to extract required details mentioned in one of the below sections. The product will not in any case edit or manipulate the contents of the PDF or delete any existing file</w:t>
-      </w:r>
-      <w:r>
-        <w:rPr>
-          <w:rFonts w:eastAsia="Arial"/>
-        </w:rPr>
-        <w:t>.</w:t>
+        <w:t xml:space="preserve">The Scope of the product is to only rename the PDF files existing in a folder by parsing the PDF document to extract required details mentioned in one of the below sections. </w:t>
       </w:r>
     </w:p>
     <w:p>
@@ -836,7 +932,14 @@
           <w:rFonts w:eastAsia="Arial"/>
           <w:b/>
         </w:rPr>
-        <w:t>Definitions, acronyms and abbreviations</w:t>
+        <w:t>Domain specific d</w:t>
+      </w:r>
+      <w:r>
+        <w:rPr>
+          <w:rFonts w:eastAsia="Arial"/>
+          <w:b/>
+        </w:rPr>
+        <w:t>efinitions</w:t>
       </w:r>
     </w:p>
     <w:p>
@@ -1063,7 +1166,15 @@
               <w:rPr>
                 <w:rFonts w:eastAsia="Arial"/>
               </w:rPr>
-              <w:t>: Research paper title</w:t>
+              <w:t xml:space="preserve">: </w:t>
+            </w:r>
+            <w:bookmarkStart w:id="0" w:name="_GoBack"/>
+            <w:bookmarkEnd w:id="0"/>
+            <w:r>
+              <w:rPr>
+                <w:rFonts w:eastAsia="Arial"/>
+              </w:rPr>
+              <w:t>“Induction of Decision Trees”</w:t>
             </w:r>
           </w:p>
         </w:tc>
@@ -1703,7 +1814,7 @@
         <w:rPr>
           <w:rFonts w:eastAsia="Arial"/>
         </w:rPr>
-        <w:t>Product should report the number of files successfully renamed out of the given batch.</w:t>
+        <w:t>Product should report the number of files renamed out of the given batch.</w:t>
       </w:r>
     </w:p>
     <w:p>
@@ -1751,31 +1862,47 @@
         <w:rPr>
           <w:rFonts w:eastAsia="Arial"/>
         </w:rPr>
+        <w:t>mentioned</w:t>
+      </w:r>
+      <w:r>
+        <w:rPr>
+          <w:rFonts w:eastAsia="Arial"/>
+        </w:rPr>
+        <w:t xml:space="preserve"> in </w:t>
+      </w:r>
+      <w:r>
+        <w:rPr>
+          <w:rFonts w:eastAsia="Arial"/>
+        </w:rPr>
+        <w:t>1</w:t>
+      </w:r>
+      <w:r>
+        <w:rPr>
+          <w:rFonts w:eastAsia="Arial"/>
+        </w:rPr>
+        <w:t xml:space="preserve"> </w:t>
+      </w:r>
+      <w:r>
+        <w:rPr>
+          <w:rFonts w:eastAsia="Arial"/>
+        </w:rPr>
         <w:t>is</w:t>
       </w:r>
       <w:r>
         <w:rPr>
           <w:rFonts w:eastAsia="Arial"/>
         </w:rPr>
-        <w:t xml:space="preserve"> missing in the pdf document, rename it with available information from the pdf document. If none of the required </w:t>
-      </w:r>
-      <w:r>
-        <w:rPr>
-          <w:rFonts w:eastAsia="Arial"/>
-        </w:rPr>
-        <w:t>information</w:t>
-      </w:r>
-      <w:r>
-        <w:rPr>
-          <w:rFonts w:eastAsia="Arial"/>
-        </w:rPr>
-        <w:t xml:space="preserve"> are available, skip renaming the pdf document</w:t>
+        <w:t xml:space="preserve"> missing in the pdf document, rename it with available information from the pdf document. </w:t>
       </w:r>
     </w:p>
     <w:p>
       <w:pPr>
         <w:ind w:left="360"/>
-        <w:jc w:val="both"/>
+        <w:contextualSpacing/>
+        <w:jc w:val="both"/>
+        <w:rPr>
+          <w:rFonts w:eastAsia="Arial"/>
+        </w:rPr>
       </w:pPr>
     </w:p>
     <w:p>
@@ -1795,7 +1922,25 @@
         <w:rPr>
           <w:rFonts w:eastAsia="Arial"/>
         </w:rPr>
-        <w:t>If the pdf is password protected or not readable skip renaming the pdf document.</w:t>
+        <w:t xml:space="preserve">If none of the required </w:t>
+      </w:r>
+      <w:r>
+        <w:rPr>
+          <w:rFonts w:eastAsia="Arial"/>
+        </w:rPr>
+        <w:t>information</w:t>
+      </w:r>
+      <w:r>
+        <w:rPr>
+          <w:rFonts w:eastAsia="Arial"/>
+        </w:rPr>
+        <w:t xml:space="preserve"> are available, skip renaming the pdf document</w:t>
+      </w:r>
+      <w:r>
+        <w:rPr>
+          <w:rFonts w:eastAsia="Arial"/>
+        </w:rPr>
+        <w:t>.</w:t>
       </w:r>
     </w:p>
     <w:p>
@@ -1821,15 +1966,13 @@
         <w:rPr>
           <w:rFonts w:eastAsia="Arial"/>
         </w:rPr>
-        <w:t>Files with .pdf extension should only be processed.</w:t>
-      </w:r>
-    </w:p>
-    <w:p>
-      <w:pPr>
-        <w:pStyle w:val="ListParagraph"/>
-        <w:rPr>
-          <w:rFonts w:eastAsia="Arial"/>
-        </w:rPr>
+        <w:t>If the pdf is password protected or not readable skip renaming the pdf document.</w:t>
+      </w:r>
+    </w:p>
+    <w:p>
+      <w:pPr>
+        <w:ind w:left="360"/>
+        <w:jc w:val="both"/>
       </w:pPr>
     </w:p>
     <w:p>
@@ -1841,6 +1984,46 @@
         <w:ind w:left="360" w:hanging="360"/>
         <w:contextualSpacing/>
         <w:jc w:val="both"/>
+        <w:rPr>
+          <w:rFonts w:eastAsia="Arial"/>
+        </w:rPr>
+      </w:pPr>
+      <w:r>
+        <w:rPr>
+          <w:rFonts w:eastAsia="Arial"/>
+        </w:rPr>
+        <w:t xml:space="preserve">Files with .pdf extension should only be </w:t>
+      </w:r>
+      <w:r>
+        <w:rPr>
+          <w:rFonts w:eastAsia="Arial"/>
+        </w:rPr>
+        <w:t>considered for renaming</w:t>
+      </w:r>
+      <w:r>
+        <w:rPr>
+          <w:rFonts w:eastAsia="Arial"/>
+        </w:rPr>
+        <w:t>.</w:t>
+      </w:r>
+    </w:p>
+    <w:p>
+      <w:pPr>
+        <w:pStyle w:val="ListParagraph"/>
+        <w:rPr>
+          <w:rFonts w:eastAsia="Arial"/>
+        </w:rPr>
+      </w:pPr>
+    </w:p>
+    <w:p>
+      <w:pPr>
+        <w:numPr>
+          <w:ilvl w:val="0"/>
+          <w:numId w:val="1"/>
+        </w:numPr>
+        <w:ind w:left="360" w:hanging="360"/>
+        <w:contextualSpacing/>
+        <w:jc w:val="both"/>
       </w:pPr>
       <w:r>
         <w:rPr>
@@ -2011,7 +2194,25 @@
         <w:rPr>
           <w:rFonts w:eastAsia="Arial"/>
         </w:rPr>
-        <w:t>Proper error handling with error/log message to user.</w:t>
+        <w:t>E</w:t>
+      </w:r>
+      <w:r>
+        <w:rPr>
+          <w:rFonts w:eastAsia="Arial"/>
+        </w:rPr>
+        <w:t>rror handling and show</w:t>
+      </w:r>
+      <w:r>
+        <w:rPr>
+          <w:rFonts w:eastAsia="Arial"/>
+        </w:rPr>
+        <w:t xml:space="preserve"> </w:t>
+      </w:r>
+      <w:r>
+        <w:rPr>
+          <w:rFonts w:eastAsia="Arial"/>
+        </w:rPr>
+        <w:t>log message to user.</w:t>
       </w:r>
     </w:p>
     <w:p>
@@ -2023,6 +2224,7 @@
         </w:rPr>
       </w:pPr>
     </w:p>
+    <w:p/>
     <w:p/>
     <w:p>
       <w:pPr>
@@ -2189,21 +2391,28 @@
           <w:lang w:bidi="bn-IN"/>
         </w:rPr>
         <w:drawing>
-          <wp:inline distT="114300" distB="114300" distL="114300" distR="114300" wp14:anchorId="46661775" wp14:editId="559EC343">
-            <wp:extent cx="5486400" cy="3022600"/>
+          <wp:inline distT="0" distB="0" distL="0" distR="0" wp14:anchorId="400DC013" wp14:editId="008E43B8">
+            <wp:extent cx="5486400" cy="3034030"/>
             <wp:effectExtent l="0" t="0" r="0" b="0"/>
-            <wp:docPr id="1" name="image01.png" descr="interface.jpg"/>
-            <wp:cNvGraphicFramePr/>
+            <wp:docPr id="17" name="Picture 17"/>
+            <wp:cNvGraphicFramePr>
+              <a:graphicFrameLocks xmlns:a="http://schemas.openxmlformats.org/drawingml/2006/main" noChangeAspect="1"/>
+            </wp:cNvGraphicFramePr>
             <a:graphic xmlns:a="http://schemas.openxmlformats.org/drawingml/2006/main">
               <a:graphicData uri="http://schemas.openxmlformats.org/drawingml/2006/picture">
                 <pic:pic xmlns:pic="http://schemas.openxmlformats.org/drawingml/2006/picture">
                   <pic:nvPicPr>
-                    <pic:cNvPr id="0" name="image01.png" descr="interface.jpg"/>
-                    <pic:cNvPicPr preferRelativeResize="0"/>
+                    <pic:cNvPr id="17" name="Screen Shot 2017-03-18 at 17.01.37-1.png"/>
+                    <pic:cNvPicPr/>
                   </pic:nvPicPr>
                   <pic:blipFill>
-                    <a:blip r:embed="rId8"/>
-                    <a:srcRect/>
+                    <a:blip r:embed="rId8">
+                      <a:extLst>
+                        <a:ext uri="{28A0092B-C50C-407E-A947-70E740481C1C}">
+                          <a14:useLocalDpi xmlns:a14="http://schemas.microsoft.com/office/drawing/2010/main" val="0"/>
+                        </a:ext>
+                      </a:extLst>
+                    </a:blip>
                     <a:stretch>
                       <a:fillRect/>
                     </a:stretch>
@@ -2211,12 +2420,11 @@
                   <pic:spPr>
                     <a:xfrm>
                       <a:off x="0" y="0"/>
-                      <a:ext cx="5486400" cy="3022600"/>
+                      <a:ext cx="5486400" cy="3034030"/>
                     </a:xfrm>
                     <a:prstGeom prst="rect">
                       <a:avLst/>
                     </a:prstGeom>
-                    <a:ln/>
                   </pic:spPr>
                 </pic:pic>
               </a:graphicData>
@@ -2379,6 +2587,7 @@
         <w:rPr>
           <w:rFonts w:eastAsia="Arial"/>
         </w:rPr>
+        <w:lastRenderedPageBreak/>
         <w:t>Cancel - Gracefully stop the running process</w:t>
       </w:r>
     </w:p>
@@ -2399,7 +2608,6 @@
         <w:rPr>
           <w:rFonts w:eastAsia="Arial"/>
         </w:rPr>
-        <w:lastRenderedPageBreak/>
         <w:t>Help - To provide user documentation of the product</w:t>
       </w:r>
     </w:p>
@@ -2721,8 +2929,16 @@
         <w:rPr>
           <w:rFonts w:eastAsia="Arial"/>
         </w:rPr>
-        <w:t>Author(s): William G. Baxt</w:t>
-      </w:r>
+        <w:t xml:space="preserve">Author(s): William G. </w:t>
+      </w:r>
+      <w:proofErr w:type="spellStart"/>
+      <w:r>
+        <w:rPr>
+          <w:rFonts w:eastAsia="Arial"/>
+        </w:rPr>
+        <w:t>Baxt</w:t>
+      </w:r>
+      <w:proofErr w:type="spellEnd"/>
     </w:p>
     <w:p>
       <w:pPr>
@@ -2991,8 +3207,16 @@
         <w:rPr>
           <w:rFonts w:eastAsia="Arial"/>
         </w:rPr>
-        <w:t>Title: Evolving a Fuzzy Goal-Driven Strategy for the Game of Geister</w:t>
-      </w:r>
+        <w:t xml:space="preserve">Title: Evolving a Fuzzy Goal-Driven Strategy for the Game of </w:t>
+      </w:r>
+      <w:proofErr w:type="spellStart"/>
+      <w:r>
+        <w:rPr>
+          <w:rFonts w:eastAsia="Arial"/>
+        </w:rPr>
+        <w:t>Geister</w:t>
+      </w:r>
+      <w:proofErr w:type="spellEnd"/>
     </w:p>
     <w:p>
       <w:pPr>
@@ -3031,11 +3255,19 @@
           <w:rFonts w:eastAsia="Arial"/>
         </w:rPr>
       </w:pPr>
-      <w:r>
-        <w:rPr>
-          <w:rFonts w:eastAsia="Arial"/>
-        </w:rPr>
-        <w:t xml:space="preserve">Tanvi Banerjee, </w:t>
+      <w:proofErr w:type="spellStart"/>
+      <w:r>
+        <w:rPr>
+          <w:rFonts w:eastAsia="Arial"/>
+        </w:rPr>
+        <w:t>Tanvi</w:t>
+      </w:r>
+      <w:proofErr w:type="spellEnd"/>
+      <w:r>
+        <w:rPr>
+          <w:rFonts w:eastAsia="Arial"/>
+        </w:rPr>
+        <w:t xml:space="preserve"> Banerjee, </w:t>
       </w:r>
     </w:p>
     <w:p>
@@ -3773,11 +4005,19 @@
           <w:rFonts w:eastAsia="Arial"/>
         </w:rPr>
       </w:pPr>
-      <w:r>
-        <w:rPr>
-          <w:rFonts w:eastAsia="Arial"/>
-        </w:rPr>
-        <w:t>Chunyi Peng,</w:t>
+      <w:proofErr w:type="spellStart"/>
+      <w:r>
+        <w:rPr>
+          <w:rFonts w:eastAsia="Arial"/>
+        </w:rPr>
+        <w:t>Chunyi</w:t>
+      </w:r>
+      <w:proofErr w:type="spellEnd"/>
+      <w:r>
+        <w:rPr>
+          <w:rFonts w:eastAsia="Arial"/>
+        </w:rPr>
+        <w:t xml:space="preserve"> Peng,</w:t>
       </w:r>
     </w:p>
     <w:p>
@@ -3792,7 +4032,21 @@
         <w:rPr>
           <w:rFonts w:eastAsia="Arial"/>
         </w:rPr>
-        <w:t xml:space="preserve">Chi-yu Li, </w:t>
+        <w:t>Chi-</w:t>
+      </w:r>
+      <w:proofErr w:type="spellStart"/>
+      <w:r>
+        <w:rPr>
+          <w:rFonts w:eastAsia="Arial"/>
+        </w:rPr>
+        <w:t>yu</w:t>
+      </w:r>
+      <w:proofErr w:type="spellEnd"/>
+      <w:r>
+        <w:rPr>
+          <w:rFonts w:eastAsia="Arial"/>
+        </w:rPr>
+        <w:t xml:space="preserve"> Li, </w:t>
       </w:r>
     </w:p>
     <w:p>
@@ -3807,7 +4061,35 @@
         <w:rPr>
           <w:rFonts w:eastAsia="Arial"/>
         </w:rPr>
-        <w:t>Guan-hua Tu,</w:t>
+        <w:t>Guan-</w:t>
+      </w:r>
+      <w:proofErr w:type="spellStart"/>
+      <w:r>
+        <w:rPr>
+          <w:rFonts w:eastAsia="Arial"/>
+        </w:rPr>
+        <w:t>hua</w:t>
+      </w:r>
+      <w:proofErr w:type="spellEnd"/>
+      <w:r>
+        <w:rPr>
+          <w:rFonts w:eastAsia="Arial"/>
+        </w:rPr>
+        <w:t xml:space="preserve"> </w:t>
+      </w:r>
+      <w:proofErr w:type="spellStart"/>
+      <w:r>
+        <w:rPr>
+          <w:rFonts w:eastAsia="Arial"/>
+        </w:rPr>
+        <w:t>Tu</w:t>
+      </w:r>
+      <w:proofErr w:type="spellEnd"/>
+      <w:r>
+        <w:rPr>
+          <w:rFonts w:eastAsia="Arial"/>
+        </w:rPr>
+        <w:t>,</w:t>
       </w:r>
     </w:p>
     <w:p>
@@ -3818,11 +4100,19 @@
           <w:rFonts w:eastAsia="Arial"/>
         </w:rPr>
       </w:pPr>
-      <w:r>
-        <w:rPr>
-          <w:rFonts w:eastAsia="Arial"/>
-        </w:rPr>
-        <w:t xml:space="preserve">Songwu Lu, </w:t>
+      <w:proofErr w:type="spellStart"/>
+      <w:r>
+        <w:rPr>
+          <w:rFonts w:eastAsia="Arial"/>
+        </w:rPr>
+        <w:t>Songwu</w:t>
+      </w:r>
+      <w:proofErr w:type="spellEnd"/>
+      <w:r>
+        <w:rPr>
+          <w:rFonts w:eastAsia="Arial"/>
+        </w:rPr>
+        <w:t xml:space="preserve"> Lu, </w:t>
       </w:r>
     </w:p>
     <w:p>
@@ -3833,11 +4123,19 @@
           <w:rFonts w:eastAsia="Arial"/>
         </w:rPr>
       </w:pPr>
-      <w:r>
-        <w:rPr>
-          <w:rFonts w:eastAsia="Arial"/>
-        </w:rPr>
-        <w:t>Lixia Zhang</w:t>
+      <w:proofErr w:type="spellStart"/>
+      <w:r>
+        <w:rPr>
+          <w:rFonts w:eastAsia="Arial"/>
+        </w:rPr>
+        <w:t>Lixia</w:t>
+      </w:r>
+      <w:proofErr w:type="spellEnd"/>
+      <w:r>
+        <w:rPr>
+          <w:rFonts w:eastAsia="Arial"/>
+        </w:rPr>
+        <w:t xml:space="preserve"> Zhang</w:t>
       </w:r>
     </w:p>
     <w:p>
@@ -4485,11 +4783,19 @@
         </w:rPr>
         <w:t xml:space="preserve">Title: </w:t>
       </w:r>
-      <w:r>
-        <w:rPr>
-          <w:rFonts w:eastAsia="Arial"/>
-        </w:rPr>
-        <w:t>QryGraph: A Graphical Tool for Big Data Analytics</w:t>
+      <w:proofErr w:type="spellStart"/>
+      <w:r>
+        <w:rPr>
+          <w:rFonts w:eastAsia="Arial"/>
+        </w:rPr>
+        <w:t>QryGraph</w:t>
+      </w:r>
+      <w:proofErr w:type="spellEnd"/>
+      <w:r>
+        <w:rPr>
+          <w:rFonts w:eastAsia="Arial"/>
+        </w:rPr>
+        <w:t>: A Graphical Tool for Big Data Analytics</w:t>
       </w:r>
     </w:p>
     <w:p>
@@ -4514,11 +4820,33 @@
           <w:rFonts w:eastAsia="Arial"/>
         </w:rPr>
       </w:pPr>
-      <w:r>
-        <w:rPr>
-          <w:rFonts w:eastAsia="Arial"/>
-        </w:rPr>
-        <w:t>Sanny Schmid,</w:t>
+      <w:proofErr w:type="spellStart"/>
+      <w:r>
+        <w:rPr>
+          <w:rFonts w:eastAsia="Arial"/>
+        </w:rPr>
+        <w:t>Sanny</w:t>
+      </w:r>
+      <w:proofErr w:type="spellEnd"/>
+      <w:r>
+        <w:rPr>
+          <w:rFonts w:eastAsia="Arial"/>
+        </w:rPr>
+        <w:t xml:space="preserve"> </w:t>
+      </w:r>
+      <w:proofErr w:type="spellStart"/>
+      <w:r>
+        <w:rPr>
+          <w:rFonts w:eastAsia="Arial"/>
+        </w:rPr>
+        <w:t>Schmid</w:t>
+      </w:r>
+      <w:proofErr w:type="spellEnd"/>
+      <w:r>
+        <w:rPr>
+          <w:rFonts w:eastAsia="Arial"/>
+        </w:rPr>
+        <w:t>,</w:t>
       </w:r>
     </w:p>
     <w:p>
@@ -4529,11 +4857,33 @@
           <w:rFonts w:eastAsia="Arial"/>
         </w:rPr>
       </w:pPr>
-      <w:r>
-        <w:rPr>
-          <w:rFonts w:eastAsia="Arial"/>
-        </w:rPr>
-        <w:t xml:space="preserve">Ilias Gerostathopoulos, </w:t>
+      <w:proofErr w:type="spellStart"/>
+      <w:r>
+        <w:rPr>
+          <w:rFonts w:eastAsia="Arial"/>
+        </w:rPr>
+        <w:t>Ilias</w:t>
+      </w:r>
+      <w:proofErr w:type="spellEnd"/>
+      <w:r>
+        <w:rPr>
+          <w:rFonts w:eastAsia="Arial"/>
+        </w:rPr>
+        <w:t xml:space="preserve"> </w:t>
+      </w:r>
+      <w:proofErr w:type="spellStart"/>
+      <w:r>
+        <w:rPr>
+          <w:rFonts w:eastAsia="Arial"/>
+        </w:rPr>
+        <w:t>Gerostathopoulos</w:t>
+      </w:r>
+      <w:proofErr w:type="spellEnd"/>
+      <w:r>
+        <w:rPr>
+          <w:rFonts w:eastAsia="Arial"/>
+        </w:rPr>
+        <w:t xml:space="preserve">, </w:t>
       </w:r>
     </w:p>
     <w:p>
@@ -4548,8 +4898,16 @@
         <w:rPr>
           <w:rFonts w:eastAsia="Arial"/>
         </w:rPr>
-        <w:t>Christian Prehofer</w:t>
-      </w:r>
+        <w:t xml:space="preserve">Christian </w:t>
+      </w:r>
+      <w:proofErr w:type="spellStart"/>
+      <w:r>
+        <w:rPr>
+          <w:rFonts w:eastAsia="Arial"/>
+        </w:rPr>
+        <w:t>Prehofer</w:t>
+      </w:r>
+      <w:proofErr w:type="spellEnd"/>
     </w:p>
     <w:p>
       <w:pPr>
@@ -4564,11 +4922,89 @@
         </w:rPr>
         <w:t xml:space="preserve">Affiliation: </w:t>
       </w:r>
-      <w:r>
-        <w:rPr>
-          <w:rFonts w:eastAsia="Arial"/>
-        </w:rPr>
-        <w:t>Fakultät für Informatik Technische Universität München Munich, Germany</w:t>
+      <w:proofErr w:type="spellStart"/>
+      <w:r>
+        <w:rPr>
+          <w:rFonts w:eastAsia="Arial"/>
+        </w:rPr>
+        <w:t>Fakultät</w:t>
+      </w:r>
+      <w:proofErr w:type="spellEnd"/>
+      <w:r>
+        <w:rPr>
+          <w:rFonts w:eastAsia="Arial"/>
+        </w:rPr>
+        <w:t xml:space="preserve"> </w:t>
+      </w:r>
+      <w:proofErr w:type="spellStart"/>
+      <w:r>
+        <w:rPr>
+          <w:rFonts w:eastAsia="Arial"/>
+        </w:rPr>
+        <w:t>für</w:t>
+      </w:r>
+      <w:proofErr w:type="spellEnd"/>
+      <w:r>
+        <w:rPr>
+          <w:rFonts w:eastAsia="Arial"/>
+        </w:rPr>
+        <w:t xml:space="preserve"> </w:t>
+      </w:r>
+      <w:proofErr w:type="spellStart"/>
+      <w:r>
+        <w:rPr>
+          <w:rFonts w:eastAsia="Arial"/>
+        </w:rPr>
+        <w:t>Informatik</w:t>
+      </w:r>
+      <w:proofErr w:type="spellEnd"/>
+      <w:r>
+        <w:rPr>
+          <w:rFonts w:eastAsia="Arial"/>
+        </w:rPr>
+        <w:t xml:space="preserve"> </w:t>
+      </w:r>
+      <w:proofErr w:type="spellStart"/>
+      <w:r>
+        <w:rPr>
+          <w:rFonts w:eastAsia="Arial"/>
+        </w:rPr>
+        <w:t>Technische</w:t>
+      </w:r>
+      <w:proofErr w:type="spellEnd"/>
+      <w:r>
+        <w:rPr>
+          <w:rFonts w:eastAsia="Arial"/>
+        </w:rPr>
+        <w:t xml:space="preserve"> </w:t>
+      </w:r>
+      <w:proofErr w:type="spellStart"/>
+      <w:r>
+        <w:rPr>
+          <w:rFonts w:eastAsia="Arial"/>
+        </w:rPr>
+        <w:t>Universität</w:t>
+      </w:r>
+      <w:proofErr w:type="spellEnd"/>
+      <w:r>
+        <w:rPr>
+          <w:rFonts w:eastAsia="Arial"/>
+        </w:rPr>
+        <w:t xml:space="preserve"> </w:t>
+      </w:r>
+      <w:proofErr w:type="spellStart"/>
+      <w:r>
+        <w:rPr>
+          <w:rFonts w:eastAsia="Arial"/>
+        </w:rPr>
+        <w:t>München</w:t>
+      </w:r>
+      <w:proofErr w:type="spellEnd"/>
+      <w:r>
+        <w:rPr>
+          <w:rFonts w:eastAsia="Arial"/>
+        </w:rPr>
+        <w:t xml:space="preserve"> Munich, Germany</w:t>
       </w:r>
     </w:p>
     <w:p>
@@ -5182,7 +5618,51 @@
         <w:rPr>
           <w:rFonts w:eastAsia="Arial"/>
         </w:rPr>
-        <w:t>Name of Conference:IEEE TrustCom-BigDataSE-ISPA</w:t>
+        <w:t xml:space="preserve">Name of </w:t>
+      </w:r>
+      <w:proofErr w:type="spellStart"/>
+      <w:proofErr w:type="gramStart"/>
+      <w:r>
+        <w:rPr>
+          <w:rFonts w:eastAsia="Arial"/>
+        </w:rPr>
+        <w:t>Conference:IEEE</w:t>
+      </w:r>
+      <w:proofErr w:type="spellEnd"/>
+      <w:proofErr w:type="gramEnd"/>
+      <w:r>
+        <w:rPr>
+          <w:rFonts w:eastAsia="Arial"/>
+        </w:rPr>
+        <w:t xml:space="preserve"> </w:t>
+      </w:r>
+      <w:proofErr w:type="spellStart"/>
+      <w:r>
+        <w:rPr>
+          <w:rFonts w:eastAsia="Arial"/>
+        </w:rPr>
+        <w:t>TrustCom</w:t>
+      </w:r>
+      <w:proofErr w:type="spellEnd"/>
+      <w:r>
+        <w:rPr>
+          <w:rFonts w:eastAsia="Arial"/>
+        </w:rPr>
+        <w:t>-</w:t>
+      </w:r>
+      <w:proofErr w:type="spellStart"/>
+      <w:r>
+        <w:rPr>
+          <w:rFonts w:eastAsia="Arial"/>
+        </w:rPr>
+        <w:t>BigDataSE</w:t>
+      </w:r>
+      <w:proofErr w:type="spellEnd"/>
+      <w:r>
+        <w:rPr>
+          <w:rFonts w:eastAsia="Arial"/>
+        </w:rPr>
+        <w:t>-ISPA</w:t>
       </w:r>
     </w:p>
     <w:p>
@@ -5442,8 +5922,16 @@
         <w:rPr>
           <w:rFonts w:eastAsia="Arial"/>
         </w:rPr>
-        <w:t>A Named Data Network Approach to Energy Efficiency in IoT</w:t>
-      </w:r>
+        <w:t xml:space="preserve">A Named Data Network Approach to Energy Efficiency in </w:t>
+      </w:r>
+      <w:proofErr w:type="spellStart"/>
+      <w:r>
+        <w:rPr>
+          <w:rFonts w:eastAsia="Arial"/>
+        </w:rPr>
+        <w:t>IoT</w:t>
+      </w:r>
+      <w:proofErr w:type="spellEnd"/>
     </w:p>
     <w:p>
       <w:pPr>
@@ -5471,7 +5959,35 @@
         <w:rPr>
           <w:rFonts w:eastAsia="Arial"/>
         </w:rPr>
-        <w:t xml:space="preserve">Oliver Hahm Inria, </w:t>
+        <w:t xml:space="preserve">Oliver </w:t>
+      </w:r>
+      <w:proofErr w:type="spellStart"/>
+      <w:r>
+        <w:rPr>
+          <w:rFonts w:eastAsia="Arial"/>
+        </w:rPr>
+        <w:t>Hahm</w:t>
+      </w:r>
+      <w:proofErr w:type="spellEnd"/>
+      <w:r>
+        <w:rPr>
+          <w:rFonts w:eastAsia="Arial"/>
+        </w:rPr>
+        <w:t xml:space="preserve"> </w:t>
+      </w:r>
+      <w:proofErr w:type="spellStart"/>
+      <w:r>
+        <w:rPr>
+          <w:rFonts w:eastAsia="Arial"/>
+        </w:rPr>
+        <w:t>Inria</w:t>
+      </w:r>
+      <w:proofErr w:type="spellEnd"/>
+      <w:r>
+        <w:rPr>
+          <w:rFonts w:eastAsia="Arial"/>
+        </w:rPr>
+        <w:t xml:space="preserve">, </w:t>
       </w:r>
     </w:p>
     <w:p>
@@ -5501,7 +6017,21 @@
         <w:rPr>
           <w:rFonts w:eastAsia="Arial"/>
         </w:rPr>
-        <w:t xml:space="preserve">Matthias Wählisch FU Berlin, </w:t>
+        <w:t xml:space="preserve">Matthias </w:t>
+      </w:r>
+      <w:proofErr w:type="spellStart"/>
+      <w:r>
+        <w:rPr>
+          <w:rFonts w:eastAsia="Arial"/>
+        </w:rPr>
+        <w:t>Wählisch</w:t>
+      </w:r>
+      <w:proofErr w:type="spellEnd"/>
+      <w:r>
+        <w:rPr>
+          <w:rFonts w:eastAsia="Arial"/>
+        </w:rPr>
+        <w:t xml:space="preserve"> FU Berlin, </w:t>
       </w:r>
     </w:p>
     <w:p>
@@ -5512,12 +6042,42 @@
           <w:rFonts w:eastAsia="Arial"/>
         </w:rPr>
       </w:pPr>
-      <w:r>
-        <w:rPr>
-          <w:rFonts w:eastAsia="Arial"/>
-        </w:rPr>
-        <w:t>Cédric Adjih Inria</w:t>
-      </w:r>
+      <w:proofErr w:type="spellStart"/>
+      <w:r>
+        <w:rPr>
+          <w:rFonts w:eastAsia="Arial"/>
+        </w:rPr>
+        <w:t>Cédric</w:t>
+      </w:r>
+      <w:proofErr w:type="spellEnd"/>
+      <w:r>
+        <w:rPr>
+          <w:rFonts w:eastAsia="Arial"/>
+        </w:rPr>
+        <w:t xml:space="preserve"> </w:t>
+      </w:r>
+      <w:proofErr w:type="spellStart"/>
+      <w:r>
+        <w:rPr>
+          <w:rFonts w:eastAsia="Arial"/>
+        </w:rPr>
+        <w:t>Adjih</w:t>
+      </w:r>
+      <w:proofErr w:type="spellEnd"/>
+      <w:r>
+        <w:rPr>
+          <w:rFonts w:eastAsia="Arial"/>
+        </w:rPr>
+        <w:t xml:space="preserve"> </w:t>
+      </w:r>
+      <w:proofErr w:type="spellStart"/>
+      <w:r>
+        <w:rPr>
+          <w:rFonts w:eastAsia="Arial"/>
+        </w:rPr>
+        <w:t>Inria</w:t>
+      </w:r>
+      <w:proofErr w:type="spellEnd"/>
     </w:p>
     <w:p>
       <w:pPr>
@@ -5837,11 +6397,19 @@
           <w:rFonts w:eastAsia="Arial"/>
         </w:rPr>
       </w:pPr>
-      <w:r>
-        <w:rPr>
-          <w:rFonts w:eastAsia="Arial"/>
-        </w:rPr>
-        <w:t xml:space="preserve">Wenwen Yan, </w:t>
+      <w:proofErr w:type="spellStart"/>
+      <w:r>
+        <w:rPr>
+          <w:rFonts w:eastAsia="Arial"/>
+        </w:rPr>
+        <w:t>Wenwen</w:t>
+      </w:r>
+      <w:proofErr w:type="spellEnd"/>
+      <w:r>
+        <w:rPr>
+          <w:rFonts w:eastAsia="Arial"/>
+        </w:rPr>
+        <w:t xml:space="preserve"> Yan, </w:t>
       </w:r>
     </w:p>
     <w:p>
@@ -5852,11 +6420,19 @@
           <w:rFonts w:eastAsia="Arial"/>
         </w:rPr>
       </w:pPr>
-      <w:r>
-        <w:rPr>
-          <w:rFonts w:eastAsia="Arial"/>
-        </w:rPr>
-        <w:t xml:space="preserve">Yanli Song, </w:t>
+      <w:proofErr w:type="spellStart"/>
+      <w:r>
+        <w:rPr>
+          <w:rFonts w:eastAsia="Arial"/>
+        </w:rPr>
+        <w:t>Yanli</w:t>
+      </w:r>
+      <w:proofErr w:type="spellEnd"/>
+      <w:r>
+        <w:rPr>
+          <w:rFonts w:eastAsia="Arial"/>
+        </w:rPr>
+        <w:t xml:space="preserve"> Song, </w:t>
       </w:r>
     </w:p>
     <w:p>
@@ -5882,11 +6458,19 @@
           <w:rFonts w:eastAsia="Arial"/>
         </w:rPr>
       </w:pPr>
-      <w:r>
-        <w:rPr>
-          <w:rFonts w:eastAsia="Arial"/>
-        </w:rPr>
-        <w:t xml:space="preserve">Jinfa Jiang, </w:t>
+      <w:proofErr w:type="spellStart"/>
+      <w:r>
+        <w:rPr>
+          <w:rFonts w:eastAsia="Arial"/>
+        </w:rPr>
+        <w:t>Jinfa</w:t>
+      </w:r>
+      <w:proofErr w:type="spellEnd"/>
+      <w:r>
+        <w:rPr>
+          <w:rFonts w:eastAsia="Arial"/>
+        </w:rPr>
+        <w:t xml:space="preserve"> Jiang, </w:t>
       </w:r>
     </w:p>
     <w:p>
@@ -5912,11 +6496,33 @@
           <w:rFonts w:eastAsia="Arial"/>
         </w:rPr>
       </w:pPr>
-      <w:r>
-        <w:rPr>
-          <w:rFonts w:eastAsia="Arial"/>
-        </w:rPr>
-        <w:t xml:space="preserve">Qianglin Duan, </w:t>
+      <w:proofErr w:type="spellStart"/>
+      <w:r>
+        <w:rPr>
+          <w:rFonts w:eastAsia="Arial"/>
+        </w:rPr>
+        <w:t>Qianglin</w:t>
+      </w:r>
+      <w:proofErr w:type="spellEnd"/>
+      <w:r>
+        <w:rPr>
+          <w:rFonts w:eastAsia="Arial"/>
+        </w:rPr>
+        <w:t xml:space="preserve"> </w:t>
+      </w:r>
+      <w:proofErr w:type="spellStart"/>
+      <w:r>
+        <w:rPr>
+          <w:rFonts w:eastAsia="Arial"/>
+        </w:rPr>
+        <w:t>Duan</w:t>
+      </w:r>
+      <w:proofErr w:type="spellEnd"/>
+      <w:r>
+        <w:rPr>
+          <w:rFonts w:eastAsia="Arial"/>
+        </w:rPr>
+        <w:t xml:space="preserve">, </w:t>
       </w:r>
     </w:p>
     <w:p>
@@ -5931,7 +6537,21 @@
         <w:rPr>
           <w:rFonts w:eastAsia="Arial"/>
         </w:rPr>
-        <w:t xml:space="preserve">Lin Che, </w:t>
+        <w:t xml:space="preserve">Lin </w:t>
+      </w:r>
+      <w:proofErr w:type="spellStart"/>
+      <w:r>
+        <w:rPr>
+          <w:rFonts w:eastAsia="Arial"/>
+        </w:rPr>
+        <w:t>Che</w:t>
+      </w:r>
+      <w:proofErr w:type="spellEnd"/>
+      <w:r>
+        <w:rPr>
+          <w:rFonts w:eastAsia="Arial"/>
+        </w:rPr>
+        <w:t xml:space="preserve">, </w:t>
       </w:r>
     </w:p>
     <w:p>
@@ -5942,11 +6562,19 @@
           <w:rFonts w:eastAsia="Arial"/>
         </w:rPr>
       </w:pPr>
-      <w:r>
-        <w:rPr>
-          <w:rFonts w:eastAsia="Arial"/>
-        </w:rPr>
-        <w:t xml:space="preserve">Yuqin Shen, </w:t>
+      <w:proofErr w:type="spellStart"/>
+      <w:r>
+        <w:rPr>
+          <w:rFonts w:eastAsia="Arial"/>
+        </w:rPr>
+        <w:t>Yuqin</w:t>
+      </w:r>
+      <w:proofErr w:type="spellEnd"/>
+      <w:r>
+        <w:rPr>
+          <w:rFonts w:eastAsia="Arial"/>
+        </w:rPr>
+        <w:t xml:space="preserve"> Shen, </w:t>
       </w:r>
     </w:p>
     <w:p>
@@ -5957,11 +6585,19 @@
           <w:rFonts w:eastAsia="Arial"/>
         </w:rPr>
       </w:pPr>
-      <w:r>
-        <w:rPr>
-          <w:rFonts w:eastAsia="Arial"/>
-        </w:rPr>
-        <w:t xml:space="preserve">Haoming Song, </w:t>
+      <w:proofErr w:type="spellStart"/>
+      <w:r>
+        <w:rPr>
+          <w:rFonts w:eastAsia="Arial"/>
+        </w:rPr>
+        <w:t>Haoming</w:t>
+      </w:r>
+      <w:proofErr w:type="spellEnd"/>
+      <w:r>
+        <w:rPr>
+          <w:rFonts w:eastAsia="Arial"/>
+        </w:rPr>
+        <w:t xml:space="preserve"> Song, </w:t>
       </w:r>
     </w:p>
     <w:p>
@@ -5972,11 +6608,19 @@
           <w:rFonts w:eastAsia="Arial"/>
         </w:rPr>
       </w:pPr>
-      <w:r>
-        <w:rPr>
-          <w:rFonts w:eastAsia="Arial"/>
-        </w:rPr>
-        <w:t>Lemin Wang</w:t>
+      <w:proofErr w:type="spellStart"/>
+      <w:r>
+        <w:rPr>
+          <w:rFonts w:eastAsia="Arial"/>
+        </w:rPr>
+        <w:t>Lemin</w:t>
+      </w:r>
+      <w:proofErr w:type="spellEnd"/>
+      <w:r>
+        <w:rPr>
+          <w:rFonts w:eastAsia="Arial"/>
+        </w:rPr>
+        <w:t xml:space="preserve"> Wang</w:t>
       </w:r>
     </w:p>
     <w:p>
@@ -5992,11 +6636,19 @@
         </w:rPr>
         <w:t xml:space="preserve">Affiliation: </w:t>
       </w:r>
-      <w:r>
-        <w:rPr>
-          <w:rFonts w:eastAsia="Arial"/>
-        </w:rPr>
-        <w:t>Tongji University School of Medicine, Shanghai</w:t>
+      <w:proofErr w:type="spellStart"/>
+      <w:r>
+        <w:rPr>
+          <w:rFonts w:eastAsia="Arial"/>
+        </w:rPr>
+        <w:t>Tongji</w:t>
+      </w:r>
+      <w:proofErr w:type="spellEnd"/>
+      <w:r>
+        <w:rPr>
+          <w:rFonts w:eastAsia="Arial"/>
+        </w:rPr>
+        <w:t xml:space="preserve"> University School of Medicine, Shanghai</w:t>
       </w:r>
     </w:p>
     <w:p>
@@ -6710,8 +7362,13 @@
       <w:pPr>
         <w:ind w:firstLine="720"/>
       </w:pPr>
-      <w:r>
-        <w:t>Guoqing Chen</w:t>
+      <w:proofErr w:type="spellStart"/>
+      <w:r>
+        <w:t>Guoqing</w:t>
+      </w:r>
+      <w:proofErr w:type="spellEnd"/>
+      <w:r>
+        <w:t xml:space="preserve"> Chen</w:t>
       </w:r>
       <w:r>
         <w:rPr>
@@ -6727,8 +7384,13 @@
       <w:pPr>
         <w:ind w:left="720"/>
       </w:pPr>
-      <w:r>
-        <w:t>Hongyan Liu</w:t>
+      <w:proofErr w:type="spellStart"/>
+      <w:r>
+        <w:t>Hongyan</w:t>
+      </w:r>
+      <w:proofErr w:type="spellEnd"/>
+      <w:r>
+        <w:t xml:space="preserve"> Liu</w:t>
       </w:r>
       <w:r>
         <w:rPr>
@@ -6761,8 +7423,13 @@
       <w:pPr>
         <w:ind w:left="720"/>
       </w:pPr>
-      <w:r>
-        <w:t>Qiang Wei</w:t>
+      <w:proofErr w:type="spellStart"/>
+      <w:r>
+        <w:t>Qiang</w:t>
+      </w:r>
+      <w:proofErr w:type="spellEnd"/>
+      <w:r>
+        <w:t xml:space="preserve"> Wei</w:t>
       </w:r>
       <w:r>
         <w:rPr>
@@ -7153,8 +7820,13 @@
       <w:r>
         <w:t xml:space="preserve">Title: </w:t>
       </w:r>
-      <w:r>
-        <w:t>XGBoost: A Scalable Tree Boosting System</w:t>
+      <w:proofErr w:type="spellStart"/>
+      <w:r>
+        <w:t>XGBoost</w:t>
+      </w:r>
+      <w:proofErr w:type="spellEnd"/>
+      <w:r>
+        <w:t>: A Scalable Tree Boosting System</w:t>
       </w:r>
     </w:p>
     <w:p>
@@ -7485,7 +8157,15 @@
         <w:ind w:firstLine="720"/>
       </w:pPr>
       <w:r>
-        <w:t>Washington University School of Medicine and Siteman Cancer Center, St Louis, MO</w:t>
+        <w:t xml:space="preserve">Washington University School of Medicine and </w:t>
+      </w:r>
+      <w:proofErr w:type="spellStart"/>
+      <w:r>
+        <w:t>Siteman</w:t>
+      </w:r>
+      <w:proofErr w:type="spellEnd"/>
+      <w:r>
+        <w:t xml:space="preserve"> Cancer Center, St Louis, MO</w:t>
       </w:r>
       <w:r>
         <w:rPr>
@@ -7691,7 +8371,23 @@
         <w:t xml:space="preserve">Title: </w:t>
       </w:r>
       <w:r>
-        <w:t>Experimental test of Landauer’s principle in single-bit operations on nanomagnetic memory bits</w:t>
+        <w:t xml:space="preserve">Experimental test of </w:t>
+      </w:r>
+      <w:proofErr w:type="spellStart"/>
+      <w:r>
+        <w:t>Landauer’s</w:t>
+      </w:r>
+      <w:proofErr w:type="spellEnd"/>
+      <w:r>
+        <w:t xml:space="preserve"> principle in single-bit operations on </w:t>
+      </w:r>
+      <w:proofErr w:type="spellStart"/>
+      <w:r>
+        <w:t>nanomagnetic</w:t>
+      </w:r>
+      <w:proofErr w:type="spellEnd"/>
+      <w:r>
+        <w:t xml:space="preserve"> memory bits</w:t>
       </w:r>
     </w:p>
     <w:p>
@@ -7713,8 +8409,13 @@
       <w:pPr>
         <w:ind w:firstLine="720"/>
       </w:pPr>
-      <w:r>
-        <w:t>Jeongmin Hong</w:t>
+      <w:proofErr w:type="spellStart"/>
+      <w:r>
+        <w:t>Jeongmin</w:t>
+      </w:r>
+      <w:proofErr w:type="spellEnd"/>
+      <w:r>
+        <w:t xml:space="preserve"> Hong</w:t>
       </w:r>
       <w:r>
         <w:rPr>
@@ -8009,6 +8710,12 @@
           <w:rFonts w:eastAsia="Arial"/>
         </w:rPr>
         <w:t>[2]</w:t>
+      </w:r>
+      <w:r>
+        <w:rPr>
+          <w:rFonts w:eastAsia="Arial"/>
+        </w:rPr>
+        <w:t xml:space="preserve"> </w:t>
       </w:r>
       <w:hyperlink r:id="rId25" w:history="1">
         <w:r>
@@ -8028,6 +8735,39 @@
     </w:p>
     <w:p>
       <w:pPr>
+        <w:rPr>
+          <w:rFonts w:eastAsia="Arial"/>
+        </w:rPr>
+      </w:pPr>
+      <w:r>
+        <w:rPr>
+          <w:rFonts w:eastAsia="Arial"/>
+        </w:rPr>
+        <w:t xml:space="preserve">[3] </w:t>
+      </w:r>
+      <w:hyperlink r:id="rId26" w:history="1">
+        <w:r>
+          <w:rPr>
+            <w:rStyle w:val="Hyperlink"/>
+          </w:rPr>
+          <w:t>https://github.com/md-k-sarker/PDF-Renamer/blob/master/TestDocument/S</w:t>
+        </w:r>
+        <w:r>
+          <w:rPr>
+            <w:rStyle w:val="Hyperlink"/>
+          </w:rPr>
+          <w:t>a</w:t>
+        </w:r>
+        <w:r>
+          <w:rPr>
+            <w:rStyle w:val="Hyperlink"/>
+          </w:rPr>
+          <w:t>rker/10.1.1.167.3624.pdf</w:t>
+        </w:r>
+      </w:hyperlink>
+    </w:p>
+    <w:p>
+      <w:pPr>
         <w:jc w:val="both"/>
         <w:rPr>
           <w:rFonts w:eastAsia="Arial"/>
@@ -8035,8 +8775,8 @@
       </w:pPr>
     </w:p>
     <w:sectPr>
-      <w:headerReference w:type="default" r:id="rId26"/>
-      <w:footerReference w:type="default" r:id="rId27"/>
+      <w:headerReference w:type="default" r:id="rId27"/>
+      <w:footerReference w:type="default" r:id="rId28"/>
       <w:pgSz w:w="12240" w:h="15840"/>
       <w:pgMar w:top="1440" w:right="1440" w:bottom="1440" w:left="2160" w:header="0" w:footer="720" w:gutter="0"/>
       <w:pgNumType w:start="0"/>
@@ -8100,7 +8840,7 @@
           <w:rPr>
             <w:noProof/>
           </w:rPr>
-          <w:t>1</w:t>
+          <w:t>2</w:t>
         </w:r>
         <w:r>
           <w:rPr>
@@ -9912,7 +10652,7 @@
 </file>
 
 <file path=customXml/itemProps1.xml><?xml version="1.0" encoding="utf-8"?>
-<ds:datastoreItem xmlns:ds="http://schemas.openxmlformats.org/officeDocument/2006/customXml" ds:itemID="{CFE5A205-4C9B-9346-9A71-E36011978DC5}">
+<ds:datastoreItem xmlns:ds="http://schemas.openxmlformats.org/officeDocument/2006/customXml" ds:itemID="{71242CB7-9170-3147-BD10-E32E5E91C6A4}">
   <ds:schemaRefs>
     <ds:schemaRef ds:uri="http://schemas.openxmlformats.org/officeDocument/2006/bibliography"/>
   </ds:schemaRefs>

</xml_diff>